<commit_message>
Chau- Update mục role và lịch họp
</commit_message>
<xml_diff>
--- a/1. Project management/1. Team charter/AS_PM_TeamCharter.docx
+++ b/1. Project management/1. Team charter/AS_PM_TeamCharter.docx
@@ -1720,7 +1720,16 @@
                 <w:sz w:val="24"/>
                 <w:szCs w:val="24"/>
               </w:rPr>
-              <w:t>Le Ngoc Chau</w:t>
+              <w:t xml:space="preserve">Le </w:t>
+            </w:r>
+            <w:bookmarkStart w:id="2" w:name="_GoBack"/>
+            <w:bookmarkEnd w:id="2"/>
+            <w:r>
+              <w:rPr>
+                <w:sz w:val="24"/>
+                <w:szCs w:val="24"/>
+              </w:rPr>
+              <w:t>Ngoc Chau</w:t>
             </w:r>
           </w:p>
         </w:tc>
@@ -1863,14 +1872,12 @@
               <w:rPr>
                 <w:sz w:val="24"/>
                 <w:szCs w:val="24"/>
-                <w:lang w:val="en-US"/>
-              </w:rPr>
-            </w:pPr>
-            <w:r>
-              <w:rPr>
-                <w:sz w:val="24"/>
-                <w:szCs w:val="24"/>
-                <w:lang w:val="en-US"/>
+              </w:rPr>
+            </w:pPr>
+            <w:r>
+              <w:rPr>
+                <w:sz w:val="24"/>
+                <w:szCs w:val="24"/>
               </w:rPr>
               <w:t>3</w:t>
             </w:r>
@@ -1886,14 +1893,12 @@
               <w:rPr>
                 <w:sz w:val="24"/>
                 <w:szCs w:val="24"/>
-                <w:lang w:val="en-US"/>
-              </w:rPr>
-            </w:pPr>
-            <w:r>
-              <w:rPr>
-                <w:sz w:val="24"/>
-                <w:szCs w:val="24"/>
-                <w:lang w:val="en-US"/>
+              </w:rPr>
+            </w:pPr>
+            <w:r>
+              <w:rPr>
+                <w:sz w:val="24"/>
+                <w:szCs w:val="24"/>
               </w:rPr>
               <w:t>1.2</w:t>
             </w:r>
@@ -1909,14 +1914,12 @@
               <w:rPr>
                 <w:sz w:val="24"/>
                 <w:szCs w:val="24"/>
-                <w:lang w:val="en-US"/>
-              </w:rPr>
-            </w:pPr>
-            <w:r>
-              <w:rPr>
-                <w:sz w:val="24"/>
-                <w:szCs w:val="24"/>
-                <w:lang w:val="en-US"/>
+              </w:rPr>
+            </w:pPr>
+            <w:r>
+              <w:rPr>
+                <w:sz w:val="24"/>
+                <w:szCs w:val="24"/>
               </w:rPr>
               <w:t>1</w:t>
             </w:r>
@@ -1924,17 +1927,13 @@
               <w:rPr>
                 <w:sz w:val="24"/>
                 <w:szCs w:val="24"/>
-                <w:lang w:val="en-US"/>
               </w:rPr>
               <w:t>6</w:t>
             </w:r>
-            <w:bookmarkStart w:id="2" w:name="_GoBack"/>
-            <w:bookmarkEnd w:id="2"/>
-            <w:r>
-              <w:rPr>
-                <w:sz w:val="24"/>
-                <w:szCs w:val="24"/>
-                <w:lang w:val="en-US"/>
+            <w:r>
+              <w:rPr>
+                <w:sz w:val="24"/>
+                <w:szCs w:val="24"/>
               </w:rPr>
               <w:t>/11/2013</w:t>
             </w:r>
@@ -1971,16 +1970,121 @@
               <w:rPr>
                 <w:sz w:val="24"/>
                 <w:szCs w:val="24"/>
-                <w:lang w:val="en-US"/>
-              </w:rPr>
-            </w:pPr>
-            <w:r>
-              <w:rPr>
-                <w:sz w:val="24"/>
-                <w:szCs w:val="24"/>
-                <w:lang w:val="en-US"/>
+              </w:rPr>
+            </w:pPr>
+            <w:r>
+              <w:rPr>
+                <w:sz w:val="24"/>
+                <w:szCs w:val="24"/>
               </w:rPr>
               <w:t>Update item (4)</w:t>
+            </w:r>
+          </w:p>
+        </w:tc>
+      </w:tr>
+      <w:tr>
+        <w:tc>
+          <w:tcPr>
+            <w:tcW w:w="510" w:type="dxa"/>
+            <w:shd w:val="clear" w:color="auto" w:fill="auto"/>
+          </w:tcPr>
+          <w:p>
+            <w:pPr>
+              <w:rPr>
+                <w:sz w:val="24"/>
+                <w:szCs w:val="24"/>
+              </w:rPr>
+            </w:pPr>
+            <w:r>
+              <w:rPr>
+                <w:sz w:val="24"/>
+                <w:szCs w:val="24"/>
+              </w:rPr>
+              <w:t>4</w:t>
+            </w:r>
+          </w:p>
+        </w:tc>
+        <w:tc>
+          <w:tcPr>
+            <w:tcW w:w="1015" w:type="dxa"/>
+            <w:shd w:val="clear" w:color="auto" w:fill="auto"/>
+          </w:tcPr>
+          <w:p>
+            <w:pPr>
+              <w:rPr>
+                <w:sz w:val="24"/>
+                <w:szCs w:val="24"/>
+              </w:rPr>
+            </w:pPr>
+            <w:r>
+              <w:rPr>
+                <w:sz w:val="24"/>
+                <w:szCs w:val="24"/>
+              </w:rPr>
+              <w:t>1.3</w:t>
+            </w:r>
+          </w:p>
+        </w:tc>
+        <w:tc>
+          <w:tcPr>
+            <w:tcW w:w="1530" w:type="dxa"/>
+            <w:shd w:val="clear" w:color="auto" w:fill="auto"/>
+          </w:tcPr>
+          <w:p>
+            <w:pPr>
+              <w:rPr>
+                <w:sz w:val="24"/>
+                <w:szCs w:val="24"/>
+              </w:rPr>
+            </w:pPr>
+            <w:r>
+              <w:rPr>
+                <w:sz w:val="24"/>
+                <w:szCs w:val="24"/>
+              </w:rPr>
+              <w:t>27/11/2013</w:t>
+            </w:r>
+          </w:p>
+        </w:tc>
+        <w:tc>
+          <w:tcPr>
+            <w:tcW w:w="2520" w:type="dxa"/>
+            <w:shd w:val="clear" w:color="auto" w:fill="auto"/>
+          </w:tcPr>
+          <w:p>
+            <w:pPr>
+              <w:rPr>
+                <w:sz w:val="24"/>
+                <w:szCs w:val="24"/>
+              </w:rPr>
+            </w:pPr>
+            <w:r>
+              <w:rPr>
+                <w:sz w:val="24"/>
+                <w:szCs w:val="24"/>
+              </w:rPr>
+              <w:t>Le Ngoc Chau</w:t>
+            </w:r>
+          </w:p>
+        </w:tc>
+        <w:tc>
+          <w:tcPr>
+            <w:tcW w:w="3690" w:type="dxa"/>
+            <w:shd w:val="clear" w:color="auto" w:fill="auto"/>
+          </w:tcPr>
+          <w:p>
+            <w:pPr>
+              <w:rPr>
+                <w:sz w:val="24"/>
+                <w:szCs w:val="24"/>
+              </w:rPr>
+            </w:pPr>
+            <w:r>
+              <w:rPr>
+                <w:sz w:val="24"/>
+                <w:szCs w:val="24"/>
+              </w:rPr>
+              <w:t>Update item (3), (4)</w:t>
             </w:r>
           </w:p>
         </w:tc>
@@ -2270,7 +2374,7 @@
                 <w:sz w:val="24"/>
                 <w:szCs w:val="24"/>
               </w:rPr>
-              <w:t>Project manager</w:t>
+              <w:t>Support engineer</w:t>
             </w:r>
           </w:p>
         </w:tc>
@@ -2314,7 +2418,7 @@
                 <w:sz w:val="24"/>
                 <w:szCs w:val="24"/>
               </w:rPr>
-              <w:t>Code lead</w:t>
+              <w:t>Chief scientist</w:t>
             </w:r>
           </w:p>
         </w:tc>
@@ -2356,7 +2460,7 @@
                 <w:sz w:val="24"/>
                 <w:szCs w:val="24"/>
               </w:rPr>
-              <w:t>Documenter</w:t>
+              <w:t>Scrum master</w:t>
             </w:r>
           </w:p>
         </w:tc>
@@ -2400,7 +2504,7 @@
                 <w:sz w:val="24"/>
                 <w:szCs w:val="24"/>
               </w:rPr>
-              <w:t>Test lead</w:t>
+              <w:t>Quality process engineer</w:t>
             </w:r>
           </w:p>
         </w:tc>
@@ -2442,7 +2546,7 @@
                 <w:sz w:val="24"/>
                 <w:szCs w:val="24"/>
               </w:rPr>
-              <w:t>Requirement lead</w:t>
+              <w:t>Requirement engineer</w:t>
             </w:r>
           </w:p>
         </w:tc>
@@ -2486,7 +2590,7 @@
                 <w:sz w:val="24"/>
                 <w:szCs w:val="24"/>
               </w:rPr>
-              <w:t>Architect lead</w:t>
+              <w:t>Chief architect</w:t>
             </w:r>
           </w:p>
         </w:tc>
@@ -2701,7 +2805,6 @@
               <w:rPr>
                 <w:sz w:val="24"/>
                 <w:szCs w:val="24"/>
-                <w:lang w:val="en-US"/>
               </w:rPr>
             </w:pPr>
             <w:r>
@@ -2715,7 +2818,6 @@
               <w:rPr>
                 <w:sz w:val="24"/>
                 <w:szCs w:val="24"/>
-                <w:lang w:val="en-US"/>
               </w:rPr>
               <w:t xml:space="preserve">attend team meeting </w:t>
             </w:r>
@@ -2730,9 +2832,8 @@
               <w:rPr>
                 <w:sz w:val="24"/>
                 <w:szCs w:val="24"/>
-                <w:lang w:val="en-US"/>
-              </w:rPr>
-              <w:t>3</w:t>
+              </w:rPr>
+              <w:t>4</w:t>
             </w:r>
             <w:r>
               <w:rPr>
@@ -2752,16 +2853,50 @@
               <w:rPr>
                 <w:sz w:val="24"/>
                 <w:szCs w:val="24"/>
-                <w:lang w:val="en-US"/>
-              </w:rPr>
-              <w:t>on  Tuesday, from 8 am to 11 am on Thursday and from 1 pm to 3 pm on Friday weekly</w:t>
+              </w:rPr>
+              <w:t>on  Tuesday</w:t>
+            </w:r>
+            <w:r>
+              <w:rPr>
+                <w:sz w:val="24"/>
+                <w:szCs w:val="24"/>
+              </w:rPr>
+              <w:t>, Wednesday, Friday</w:t>
+            </w:r>
+            <w:r>
+              <w:rPr>
+                <w:sz w:val="24"/>
+                <w:szCs w:val="24"/>
+              </w:rPr>
+              <w:t>,</w:t>
+            </w:r>
+            <w:r>
+              <w:rPr>
+                <w:sz w:val="24"/>
+                <w:szCs w:val="24"/>
+              </w:rPr>
+              <w:t xml:space="preserve"> from 8 am to 11 am on Thursday</w:t>
+            </w:r>
+            <w:r>
+              <w:rPr>
+                <w:sz w:val="24"/>
+                <w:szCs w:val="24"/>
+              </w:rPr>
+              <w:t xml:space="preserve"> </w:t>
+            </w:r>
+            <w:r>
+              <w:rPr>
+                <w:sz w:val="24"/>
+                <w:szCs w:val="24"/>
+              </w:rPr>
+              <w:t>weekly</w:t>
             </w:r>
           </w:p>
         </w:tc>
       </w:tr>
       <w:tr>
         <w:trPr>
-          <w:trHeight w:val="530"/>
+          <w:trHeight w:val="233"/>
         </w:trPr>
         <w:tc>
           <w:tcPr>
@@ -2803,15 +2938,7 @@
                 <w:sz w:val="24"/>
                 <w:szCs w:val="24"/>
               </w:rPr>
-              <w:t xml:space="preserve">In </w:t>
-            </w:r>
-            <w:r>
-              <w:rPr>
-                <w:sz w:val="24"/>
-                <w:szCs w:val="24"/>
-                <w:lang w:val="en-US"/>
-              </w:rPr>
-              <w:t xml:space="preserve">the end of each </w:t>
+              <w:t xml:space="preserve">In the end of each </w:t>
             </w:r>
             <w:r>
               <w:rPr>
@@ -4795,7 +4922,7 @@
               <w:sz w:val="24"/>
               <w:szCs w:val="24"/>
             </w:rPr>
-            <w:t>8</w:t>
+            <w:t>4</w:t>
           </w:r>
           <w:r>
             <w:rPr>
@@ -7144,7 +7271,7 @@
 </file>
 
 <file path=customXml/itemProps1.xml><?xml version="1.0" encoding="utf-8"?>
-<ds:datastoreItem xmlns:ds="http://schemas.openxmlformats.org/officeDocument/2006/customXml" ds:itemID="{DB100DE0-9ECA-4DF9-948A-1F91BA7231B3}">
+<ds:datastoreItem xmlns:ds="http://schemas.openxmlformats.org/officeDocument/2006/customXml" ds:itemID="{035D9EBF-A90B-4C45-A5AE-72AD8DC63A8B}">
   <ds:schemaRefs>
     <ds:schemaRef ds:uri="http://schemas.openxmlformats.org/officeDocument/2006/bibliography"/>
   </ds:schemaRefs>

</xml_diff>